<commit_message>
diagramas de engenharia e plano de testes
</commit_message>
<xml_diff>
--- a/Plano de Testes.docx
+++ b/Plano de Testes.docx
@@ -5,19 +5,23 @@
     <w:p>
       <w:pPr>
         <w:pStyle w:val="PargrafodaLista"/>
-        <w:ind w:left="1080"/>
-        <w:jc w:val="both"/>
-        <w:rPr>
-          <w:rFonts w:ascii="Arial" w:eastAsia="Times New Roman" w:hAnsi="Arial" w:cs="Arial"/>
-          <w:lang w:eastAsia="pt-BR"/>
-        </w:rPr>
-      </w:pPr>
-      <w:r>
-        <w:rPr>
-          <w:rFonts w:ascii="Arial" w:eastAsia="Times New Roman" w:hAnsi="Arial" w:cs="Arial"/>
-          <w:lang w:eastAsia="pt-BR"/>
-        </w:rPr>
-        <w:t>Plano de Testes:</w:t>
+        <w:ind w:left="0"/>
+        <w:jc w:val="center"/>
+        <w:rPr>
+          <w:rFonts w:ascii="Arial" w:eastAsia="Times New Roman" w:hAnsi="Arial" w:cs="Arial"/>
+          <w:sz w:val="40"/>
+          <w:szCs w:val="40"/>
+          <w:lang w:eastAsia="pt-BR"/>
+        </w:rPr>
+      </w:pPr>
+      <w:r>
+        <w:rPr>
+          <w:rFonts w:ascii="Arial" w:eastAsia="Times New Roman" w:hAnsi="Arial" w:cs="Arial"/>
+          <w:sz w:val="40"/>
+          <w:szCs w:val="40"/>
+          <w:lang w:eastAsia="pt-BR"/>
+        </w:rPr>
+        <w:t>Plano de Testes</w:t>
       </w:r>
     </w:p>
     <w:p>
@@ -30,13 +34,6 @@
           <w:lang w:eastAsia="pt-BR"/>
         </w:rPr>
       </w:pPr>
-      <w:r>
-        <w:rPr>
-          <w:rFonts w:ascii="Arial" w:eastAsia="Times New Roman" w:hAnsi="Arial" w:cs="Arial"/>
-          <w:lang w:eastAsia="pt-BR"/>
-        </w:rPr>
-        <w:t>Este documento tem por objetivo expor um plano de testes para o e-commerce da farmácia da dona Ana. Será abordado os requisitos a serem testados, os técnicos que realizarão os testes e os objetivos de testes ao longo do projeto.</w:t>
-      </w:r>
     </w:p>
     <w:p>
       <w:pPr>
@@ -48,29 +45,6 @@
           <w:lang w:eastAsia="pt-BR"/>
         </w:rPr>
       </w:pPr>
-      <w:r>
-        <w:rPr>
-          <w:rFonts w:ascii="Arial" w:eastAsia="Times New Roman" w:hAnsi="Arial" w:cs="Arial"/>
-          <w:lang w:eastAsia="pt-BR"/>
-        </w:rPr>
-        <w:t>Em primeiro lugar, serão testadas as funcionalidades de cadastro de medicamentos, com e sem receita médica, após isso será testado o funcionamento completo dos métodos de pagamento, será testado a geração da nota fiscal eletrônica para o cliente, e por fim o painel administrativo, que possuirá cadastro e exclusão de produtos, verificação e receitas médicas, devidamente carregadas em arquivos .</w:t>
-      </w:r>
-      <w:proofErr w:type="spellStart"/>
-      <w:r>
-        <w:rPr>
-          <w:rFonts w:ascii="Arial" w:eastAsia="Times New Roman" w:hAnsi="Arial" w:cs="Arial"/>
-          <w:lang w:eastAsia="pt-BR"/>
-        </w:rPr>
-        <w:t>pdf</w:t>
-      </w:r>
-      <w:proofErr w:type="spellEnd"/>
-      <w:r>
-        <w:rPr>
-          <w:rFonts w:ascii="Arial" w:eastAsia="Times New Roman" w:hAnsi="Arial" w:cs="Arial"/>
-          <w:lang w:eastAsia="pt-BR"/>
-        </w:rPr>
-        <w:t xml:space="preserve"> ou .png. </w:t>
-      </w:r>
     </w:p>
     <w:p>
       <w:pPr>
@@ -82,45 +56,6 @@
           <w:lang w:eastAsia="pt-BR"/>
         </w:rPr>
       </w:pPr>
-      <w:r>
-        <w:rPr>
-          <w:rFonts w:ascii="Arial" w:eastAsia="Times New Roman" w:hAnsi="Arial" w:cs="Arial"/>
-          <w:lang w:eastAsia="pt-BR"/>
-        </w:rPr>
-        <w:t xml:space="preserve">Serão ainda realizados testes de segurança e testes de requisições, onde serão usados respectivamente o software </w:t>
-      </w:r>
-      <w:proofErr w:type="spellStart"/>
-      <w:r>
-        <w:rPr>
-          <w:rFonts w:ascii="Arial" w:eastAsia="Times New Roman" w:hAnsi="Arial" w:cs="Arial"/>
-          <w:lang w:eastAsia="pt-BR"/>
-        </w:rPr>
-        <w:t>Selenium</w:t>
-      </w:r>
-      <w:proofErr w:type="spellEnd"/>
-      <w:r>
-        <w:rPr>
-          <w:rFonts w:ascii="Arial" w:eastAsia="Times New Roman" w:hAnsi="Arial" w:cs="Arial"/>
-          <w:lang w:eastAsia="pt-BR"/>
-        </w:rPr>
-        <w:t xml:space="preserve"> que é específico para testes em softwares web e </w:t>
-      </w:r>
-      <w:proofErr w:type="spellStart"/>
-      <w:r>
-        <w:rPr>
-          <w:rFonts w:ascii="Arial" w:eastAsia="Times New Roman" w:hAnsi="Arial" w:cs="Arial"/>
-          <w:lang w:eastAsia="pt-BR"/>
-        </w:rPr>
-        <w:t>Jmeter</w:t>
-      </w:r>
-      <w:proofErr w:type="spellEnd"/>
-      <w:r>
-        <w:rPr>
-          <w:rFonts w:ascii="Arial" w:eastAsia="Times New Roman" w:hAnsi="Arial" w:cs="Arial"/>
-          <w:lang w:eastAsia="pt-BR"/>
-        </w:rPr>
-        <w:t xml:space="preserve"> que fará requisições simultâneas, mostrando assim quantos usuários o sistema aguenta simultaneamente.</w:t>
-      </w:r>
     </w:p>
     <w:p>
       <w:pPr>
@@ -132,28 +67,209 @@
           <w:lang w:eastAsia="pt-BR"/>
         </w:rPr>
       </w:pPr>
-      <w:r>
-        <w:rPr>
-          <w:rFonts w:ascii="Arial" w:eastAsia="Times New Roman" w:hAnsi="Arial" w:cs="Arial"/>
-          <w:lang w:eastAsia="pt-BR"/>
-        </w:rPr>
-        <w:t xml:space="preserve">O time de testes será dividido em duas equipes, uma que testará o lado do cliente </w:t>
-      </w:r>
-      <w:proofErr w:type="gramStart"/>
-      <w:r>
-        <w:rPr>
-          <w:rFonts w:ascii="Arial" w:eastAsia="Times New Roman" w:hAnsi="Arial" w:cs="Arial"/>
-          <w:lang w:eastAsia="pt-BR"/>
-        </w:rPr>
-        <w:t>do softwares</w:t>
-      </w:r>
-      <w:proofErr w:type="gramEnd"/>
-      <w:r>
-        <w:rPr>
-          <w:rFonts w:ascii="Arial" w:eastAsia="Times New Roman" w:hAnsi="Arial" w:cs="Arial"/>
-          <w:lang w:eastAsia="pt-BR"/>
-        </w:rPr>
-        <w:t>, realizando compras e enviando receitas médicas, a outra equipe testará a parte administrativa do sistema, adicionando e excluindo produtos e gerenciando as receitas médicas e os pagamentos.</w:t>
+    </w:p>
+    <w:p>
+      <w:pPr>
+        <w:pStyle w:val="PargrafodaLista"/>
+        <w:ind w:left="1080" w:firstLine="336"/>
+        <w:jc w:val="both"/>
+        <w:rPr>
+          <w:rFonts w:ascii="Arial" w:eastAsia="Times New Roman" w:hAnsi="Arial" w:cs="Arial"/>
+          <w:lang w:eastAsia="pt-BR"/>
+        </w:rPr>
+      </w:pPr>
+    </w:p>
+    <w:p>
+      <w:pPr>
+        <w:pStyle w:val="PargrafodaLista"/>
+        <w:ind w:left="1080" w:firstLine="336"/>
+        <w:jc w:val="both"/>
+        <w:rPr>
+          <w:rFonts w:ascii="Arial" w:eastAsia="Times New Roman" w:hAnsi="Arial" w:cs="Arial"/>
+          <w:lang w:eastAsia="pt-BR"/>
+        </w:rPr>
+      </w:pPr>
+    </w:p>
+    <w:p>
+      <w:pPr>
+        <w:pStyle w:val="PargrafodaLista"/>
+        <w:spacing w:line="360" w:lineRule="auto"/>
+        <w:ind w:left="0" w:firstLine="336"/>
+        <w:jc w:val="both"/>
+        <w:rPr>
+          <w:rFonts w:ascii="Arial" w:eastAsia="Times New Roman" w:hAnsi="Arial" w:cs="Arial"/>
+          <w:sz w:val="26"/>
+          <w:szCs w:val="26"/>
+          <w:lang w:eastAsia="pt-BR"/>
+        </w:rPr>
+      </w:pPr>
+      <w:r>
+        <w:rPr>
+          <w:rFonts w:ascii="Arial" w:eastAsia="Times New Roman" w:hAnsi="Arial" w:cs="Arial"/>
+          <w:sz w:val="26"/>
+          <w:szCs w:val="26"/>
+          <w:lang w:eastAsia="pt-BR"/>
+        </w:rPr>
+        <w:t>Este documento tem por objetivo expor um plano de testes</w:t>
+      </w:r>
+      <w:r>
+        <w:rPr>
+          <w:rFonts w:ascii="Arial" w:eastAsia="Times New Roman" w:hAnsi="Arial" w:cs="Arial"/>
+          <w:sz w:val="26"/>
+          <w:szCs w:val="26"/>
+          <w:lang w:eastAsia="pt-BR"/>
+        </w:rPr>
+        <w:t xml:space="preserve"> para o sistema de monitoramento de casos de covid-19 SarsCov News</w:t>
+      </w:r>
+      <w:r>
+        <w:rPr>
+          <w:rFonts w:ascii="Arial" w:eastAsia="Times New Roman" w:hAnsi="Arial" w:cs="Arial"/>
+          <w:sz w:val="26"/>
+          <w:szCs w:val="26"/>
+          <w:lang w:eastAsia="pt-BR"/>
+        </w:rPr>
+        <w:t>. Ser</w:t>
+      </w:r>
+      <w:r>
+        <w:rPr>
+          <w:rFonts w:ascii="Arial" w:eastAsia="Times New Roman" w:hAnsi="Arial" w:cs="Arial"/>
+          <w:sz w:val="26"/>
+          <w:szCs w:val="26"/>
+          <w:lang w:eastAsia="pt-BR"/>
+        </w:rPr>
+        <w:t>ão</w:t>
+      </w:r>
+      <w:r>
+        <w:rPr>
+          <w:rFonts w:ascii="Arial" w:eastAsia="Times New Roman" w:hAnsi="Arial" w:cs="Arial"/>
+          <w:sz w:val="26"/>
+          <w:szCs w:val="26"/>
+          <w:lang w:eastAsia="pt-BR"/>
+        </w:rPr>
+        <w:t xml:space="preserve"> abordado</w:t>
+      </w:r>
+      <w:r>
+        <w:rPr>
+          <w:rFonts w:ascii="Arial" w:eastAsia="Times New Roman" w:hAnsi="Arial" w:cs="Arial"/>
+          <w:sz w:val="26"/>
+          <w:szCs w:val="26"/>
+          <w:lang w:eastAsia="pt-BR"/>
+        </w:rPr>
+        <w:t>s</w:t>
+      </w:r>
+      <w:r>
+        <w:rPr>
+          <w:rFonts w:ascii="Arial" w:eastAsia="Times New Roman" w:hAnsi="Arial" w:cs="Arial"/>
+          <w:sz w:val="26"/>
+          <w:szCs w:val="26"/>
+          <w:lang w:eastAsia="pt-BR"/>
+        </w:rPr>
+        <w:t xml:space="preserve"> os requisitos a serem testados, os técnicos que realizarão os testes e os objetivos de testes ao longo do projeto.</w:t>
+      </w:r>
+    </w:p>
+    <w:p>
+      <w:pPr>
+        <w:pStyle w:val="PargrafodaLista"/>
+        <w:spacing w:line="360" w:lineRule="auto"/>
+        <w:ind w:left="0" w:firstLine="336"/>
+        <w:jc w:val="both"/>
+        <w:rPr>
+          <w:rFonts w:ascii="Arial" w:eastAsia="Times New Roman" w:hAnsi="Arial" w:cs="Arial"/>
+          <w:sz w:val="26"/>
+          <w:szCs w:val="26"/>
+          <w:lang w:eastAsia="pt-BR"/>
+        </w:rPr>
+      </w:pPr>
+      <w:r>
+        <w:rPr>
+          <w:rFonts w:ascii="Arial" w:eastAsia="Times New Roman" w:hAnsi="Arial" w:cs="Arial"/>
+          <w:sz w:val="26"/>
+          <w:szCs w:val="26"/>
+          <w:lang w:eastAsia="pt-BR"/>
+        </w:rPr>
+        <w:t>Em primeiro lugar, serão testadas as funcionalidades de</w:t>
+      </w:r>
+      <w:r>
+        <w:rPr>
+          <w:rFonts w:ascii="Arial" w:eastAsia="Times New Roman" w:hAnsi="Arial" w:cs="Arial"/>
+          <w:sz w:val="26"/>
+          <w:szCs w:val="26"/>
+          <w:lang w:eastAsia="pt-BR"/>
+        </w:rPr>
+        <w:t xml:space="preserve"> cadastro de usuários, e depois testado o login dos mesmos, com isso veremos se os dados estão sendo gravados corretamente no banco e se o usuário consegue acessá-los quando quiser. Depois será testado </w:t>
+      </w:r>
+      <w:r>
+        <w:rPr>
+          <w:rFonts w:ascii="Arial" w:eastAsia="Times New Roman" w:hAnsi="Arial" w:cs="Arial"/>
+          <w:sz w:val="26"/>
+          <w:szCs w:val="26"/>
+          <w:lang w:eastAsia="pt-BR"/>
+        </w:rPr>
+        <w:t>o filtro de casos de covid, que podem ser filtrador por país, estado, cidade, região, ordenados em ordem alfabética, por número de casos em ordem crescente ou decrescente, e por fim o mapa, que mostrará os casos em cada país dinamicamente, de acordo com o filtro do usuário. Ainda será testado o upload de imagens de perfil do usuário.</w:t>
+      </w:r>
+      <w:r>
+        <w:rPr>
+          <w:rFonts w:ascii="Arial" w:eastAsia="Times New Roman" w:hAnsi="Arial" w:cs="Arial"/>
+          <w:sz w:val="26"/>
+          <w:szCs w:val="26"/>
+          <w:lang w:eastAsia="pt-BR"/>
+        </w:rPr>
+        <w:t xml:space="preserve"> </w:t>
+      </w:r>
+    </w:p>
+    <w:p>
+      <w:pPr>
+        <w:pStyle w:val="PargrafodaLista"/>
+        <w:spacing w:line="360" w:lineRule="auto"/>
+        <w:ind w:left="0" w:firstLine="336"/>
+        <w:jc w:val="both"/>
+        <w:rPr>
+          <w:rFonts w:ascii="Arial" w:eastAsia="Times New Roman" w:hAnsi="Arial" w:cs="Arial"/>
+          <w:sz w:val="26"/>
+          <w:szCs w:val="26"/>
+          <w:lang w:eastAsia="pt-BR"/>
+        </w:rPr>
+      </w:pPr>
+      <w:r>
+        <w:rPr>
+          <w:rFonts w:ascii="Arial" w:eastAsia="Times New Roman" w:hAnsi="Arial" w:cs="Arial"/>
+          <w:sz w:val="26"/>
+          <w:szCs w:val="26"/>
+          <w:lang w:eastAsia="pt-BR"/>
+        </w:rPr>
+        <w:t>Serão ainda realizados testes de segurança e testes de requisições, onde serão usados respectivamente o software Selenium que é específico para testes em softwares web e Jmeter que fará requisições simultâneas, mostrando assim quantos usuários o sistema aguenta simultaneamente.</w:t>
+      </w:r>
+    </w:p>
+    <w:p>
+      <w:pPr>
+        <w:pStyle w:val="PargrafodaLista"/>
+        <w:spacing w:line="360" w:lineRule="auto"/>
+        <w:ind w:left="0" w:firstLine="336"/>
+        <w:jc w:val="both"/>
+        <w:rPr>
+          <w:rFonts w:ascii="Arial" w:eastAsia="Times New Roman" w:hAnsi="Arial" w:cs="Arial"/>
+          <w:sz w:val="26"/>
+          <w:szCs w:val="26"/>
+          <w:lang w:eastAsia="pt-BR"/>
+        </w:rPr>
+      </w:pPr>
+      <w:r>
+        <w:rPr>
+          <w:rFonts w:ascii="Arial" w:eastAsia="Times New Roman" w:hAnsi="Arial" w:cs="Arial"/>
+          <w:sz w:val="26"/>
+          <w:szCs w:val="26"/>
+          <w:lang w:eastAsia="pt-BR"/>
+        </w:rPr>
+        <w:t xml:space="preserve">O time de testes será dividido </w:t>
+      </w:r>
+      <w:r>
+        <w:rPr>
+          <w:rFonts w:ascii="Arial" w:eastAsia="Times New Roman" w:hAnsi="Arial" w:cs="Arial"/>
+          <w:sz w:val="26"/>
+          <w:szCs w:val="26"/>
+          <w:lang w:eastAsia="pt-BR"/>
+        </w:rPr>
+        <w:t>em equipes, a que irá testar as funcionalidades de login, cadastro, e perfil, a equipe que testará o envio e resposta de dúvidas, e outra equipe que testará as requisições dos casos.</w:t>
       </w:r>
     </w:p>
     <w:p/>
@@ -290,6 +406,7 @@
     <w:lsdException w:name="HTML Sample" w:semiHidden="1" w:unhideWhenUsed="1"/>
     <w:lsdException w:name="HTML Typewriter" w:semiHidden="1" w:unhideWhenUsed="1"/>
     <w:lsdException w:name="HTML Variable" w:semiHidden="1" w:unhideWhenUsed="1"/>
+    <w:lsdException w:name="Normal Table" w:semiHidden="1" w:unhideWhenUsed="1"/>
     <w:lsdException w:name="annotation subject" w:semiHidden="1" w:unhideWhenUsed="1"/>
     <w:lsdException w:name="No List" w:semiHidden="1" w:unhideWhenUsed="1"/>
     <w:lsdException w:name="Outline List 1" w:semiHidden="1" w:unhideWhenUsed="1"/>
@@ -336,8 +453,10 @@
     <w:lsdException w:name="Table Subtle 2" w:semiHidden="1" w:unhideWhenUsed="1"/>
     <w:lsdException w:name="Table Web 1" w:semiHidden="1" w:unhideWhenUsed="1"/>
     <w:lsdException w:name="Table Web 2" w:semiHidden="1" w:unhideWhenUsed="1"/>
+    <w:lsdException w:name="Table Web 3" w:semiHidden="1" w:unhideWhenUsed="1"/>
     <w:lsdException w:name="Balloon Text" w:semiHidden="1" w:unhideWhenUsed="1"/>
     <w:lsdException w:name="Table Grid" w:uiPriority="39"/>
+    <w:lsdException w:name="Table Theme" w:semiHidden="1" w:unhideWhenUsed="1"/>
     <w:lsdException w:name="Placeholder Text" w:semiHidden="1"/>
     <w:lsdException w:name="No Spacing" w:uiPriority="1" w:qFormat="1"/>
     <w:lsdException w:name="Light Shading" w:uiPriority="60"/>

</xml_diff>